<commit_message>
Added backend REST API tools.
</commit_message>
<xml_diff>
--- a/Modules, loaders, bundlers. AMD, Webpack, etc/PluralSight Modules 3 - Modules syntax in ES2015.docx
+++ b/Modules, loaders, bundlers. AMD, Webpack, etc/PluralSight Modules 3 - Modules syntax in ES2015.docx
@@ -251,8 +251,711 @@
         </w:drawing>
       </w:r>
     </w:p>
+    <w:p/>
+    <w:p/>
+    <w:p>
+      <w:pPr>
+        <w:pBdr>
+          <w:bottom w:val="double" w:sz="6" w:space="1" w:color="auto"/>
+        </w:pBdr>
+        <w:rPr>
+          <w:b/>
+          <w:bCs/>
+        </w:rPr>
+      </w:pPr>
+      <w:r>
+        <w:rPr>
+          <w:b/>
+          <w:bCs/>
+          <w:highlight w:val="yellow"/>
+        </w:rPr>
+        <w:lastRenderedPageBreak/>
+        <w:t>ES2015 Module imports:</w:t>
+      </w:r>
+    </w:p>
+    <w:p/>
+    <w:p>
+      <w:r>
+        <w:rPr>
+          <w:b/>
+          <w:bCs/>
+          <w:highlight w:val="green"/>
+        </w:rPr>
+        <w:t>Imported</w:t>
+      </w:r>
+      <w:r>
+        <w:t xml:space="preserve"> items are dependencies. </w:t>
+      </w:r>
+    </w:p>
+    <w:p>
+      <w:pPr>
+        <w:pStyle w:val="ListParagraph"/>
+        <w:numPr>
+          <w:ilvl w:val="0"/>
+          <w:numId w:val="21"/>
+        </w:numPr>
+      </w:pPr>
+      <w:r>
+        <w:t xml:space="preserve">May import an entire module, or just part of it (say a </w:t>
+      </w:r>
+      <w:proofErr w:type="spellStart"/>
+      <w:r>
+        <w:t>sigle</w:t>
+      </w:r>
+      <w:proofErr w:type="spellEnd"/>
+      <w:r>
+        <w:t xml:space="preserve"> function).</w:t>
+      </w:r>
+    </w:p>
+    <w:p>
+      <w:pPr>
+        <w:pStyle w:val="ListParagraph"/>
+        <w:numPr>
+          <w:ilvl w:val="0"/>
+          <w:numId w:val="21"/>
+        </w:numPr>
+      </w:pPr>
+      <w:r>
+        <w:t>Can import an item under an alias – say it has a confusing name, or a name that might conflict with your own.</w:t>
+      </w:r>
+    </w:p>
+    <w:p/>
+    <w:p>
+      <w:r>
+        <w:rPr>
+          <w:b/>
+          <w:bCs/>
+          <w:highlight w:val="green"/>
+        </w:rPr>
+        <w:t>Exporting</w:t>
+      </w:r>
+      <w:r>
+        <w:t xml:space="preserve"> exposes the API of a module</w:t>
+      </w:r>
+      <w:r>
+        <w:t>.</w:t>
+      </w:r>
+    </w:p>
+    <w:p>
+      <w:pPr>
+        <w:pStyle w:val="ListParagraph"/>
+        <w:numPr>
+          <w:ilvl w:val="0"/>
+          <w:numId w:val="20"/>
+        </w:numPr>
+      </w:pPr>
+      <w:r>
+        <w:t>Exposes the API of a module. Conceptually the same as the previous systems.</w:t>
+      </w:r>
+    </w:p>
+    <w:p>
+      <w:pPr>
+        <w:pStyle w:val="ListParagraph"/>
+        <w:numPr>
+          <w:ilvl w:val="0"/>
+          <w:numId w:val="20"/>
+        </w:numPr>
+      </w:pPr>
+      <w:r>
+        <w:t>Can either export the item at declaration or use it once at the end and pass it a list of things to export at the end.</w:t>
+      </w:r>
+    </w:p>
+    <w:p>
+      <w:pPr>
+        <w:pStyle w:val="ListParagraph"/>
+        <w:numPr>
+          <w:ilvl w:val="0"/>
+          <w:numId w:val="20"/>
+        </w:numPr>
+      </w:pPr>
+      <w:r>
+        <w:t xml:space="preserve">May specify a default export. </w:t>
+      </w:r>
+    </w:p>
+    <w:p/>
+    <w:p>
+      <w:r>
+        <w:br w:type="page"/>
+      </w:r>
+    </w:p>
+    <w:p>
+      <w:pPr>
+        <w:pBdr>
+          <w:bottom w:val="double" w:sz="6" w:space="1" w:color="auto"/>
+        </w:pBdr>
+        <w:rPr>
+          <w:b/>
+          <w:bCs/>
+        </w:rPr>
+      </w:pPr>
+      <w:r>
+        <w:rPr>
+          <w:b/>
+          <w:bCs/>
+          <w:highlight w:val="yellow"/>
+        </w:rPr>
+        <w:lastRenderedPageBreak/>
+        <w:t>Export Syntax</w:t>
+      </w:r>
+    </w:p>
+    <w:p>
+      <w:pPr>
+        <w:ind w:left="360"/>
+        <w:rPr>
+          <w:i/>
+          <w:iCs/>
+        </w:rPr>
+      </w:pPr>
+      <w:r>
+        <w:rPr>
+          <w:i/>
+          <w:iCs/>
+        </w:rPr>
+        <w:t>Line by line exporting</w:t>
+      </w:r>
+    </w:p>
+    <w:p>
+      <w:pPr>
+        <w:ind w:left="360"/>
+        <w:rPr>
+          <w:i/>
+          <w:iCs/>
+        </w:rPr>
+      </w:pPr>
+      <w:r>
+        <w:rPr>
+          <w:i/>
+          <w:iCs/>
+          <w:noProof/>
+        </w:rPr>
+        <w:drawing>
+          <wp:inline distT="0" distB="0" distL="0" distR="0" wp14:anchorId="18790385" wp14:editId="7879E696">
+            <wp:extent cx="3057525" cy="2160185"/>
+            <wp:effectExtent l="0" t="0" r="0" b="0"/>
+            <wp:docPr id="2" name="Picture 2"/>
+            <wp:cNvGraphicFramePr>
+              <a:graphicFrameLocks xmlns:a="http://schemas.openxmlformats.org/drawingml/2006/main" noChangeAspect="1"/>
+            </wp:cNvGraphicFramePr>
+            <a:graphic xmlns:a="http://schemas.openxmlformats.org/drawingml/2006/main">
+              <a:graphicData uri="http://schemas.openxmlformats.org/drawingml/2006/picture">
+                <pic:pic xmlns:pic="http://schemas.openxmlformats.org/drawingml/2006/picture">
+                  <pic:nvPicPr>
+                    <pic:cNvPr id="1" name=""/>
+                    <pic:cNvPicPr/>
+                  </pic:nvPicPr>
+                  <pic:blipFill>
+                    <a:blip r:embed="rId10"/>
+                    <a:stretch>
+                      <a:fillRect/>
+                    </a:stretch>
+                  </pic:blipFill>
+                  <pic:spPr>
+                    <a:xfrm>
+                      <a:off x="0" y="0"/>
+                      <a:ext cx="3064166" cy="2164877"/>
+                    </a:xfrm>
+                    <a:prstGeom prst="rect">
+                      <a:avLst/>
+                    </a:prstGeom>
+                  </pic:spPr>
+                </pic:pic>
+              </a:graphicData>
+            </a:graphic>
+          </wp:inline>
+        </w:drawing>
+      </w:r>
+    </w:p>
+    <w:p>
+      <w:pPr>
+        <w:ind w:left="360"/>
+        <w:rPr>
+          <w:i/>
+          <w:iCs/>
+        </w:rPr>
+      </w:pPr>
+      <w:r>
+        <w:rPr>
+          <w:i/>
+          <w:iCs/>
+        </w:rPr>
+        <w:t>End of document exporting</w:t>
+      </w:r>
+    </w:p>
+    <w:p>
+      <w:pPr>
+        <w:ind w:left="360"/>
+      </w:pPr>
+      <w:r>
+        <w:rPr>
+          <w:noProof/>
+        </w:rPr>
+        <w:drawing>
+          <wp:inline distT="0" distB="0" distL="0" distR="0" wp14:anchorId="6E18D810" wp14:editId="5BD7254B">
+            <wp:extent cx="4381500" cy="2277157"/>
+            <wp:effectExtent l="0" t="0" r="0" b="8890"/>
+            <wp:docPr id="3" name="Picture 3"/>
+            <wp:cNvGraphicFramePr>
+              <a:graphicFrameLocks xmlns:a="http://schemas.openxmlformats.org/drawingml/2006/main" noChangeAspect="1"/>
+            </wp:cNvGraphicFramePr>
+            <a:graphic xmlns:a="http://schemas.openxmlformats.org/drawingml/2006/main">
+              <a:graphicData uri="http://schemas.openxmlformats.org/drawingml/2006/picture">
+                <pic:pic xmlns:pic="http://schemas.openxmlformats.org/drawingml/2006/picture">
+                  <pic:nvPicPr>
+                    <pic:cNvPr id="1" name=""/>
+                    <pic:cNvPicPr/>
+                  </pic:nvPicPr>
+                  <pic:blipFill>
+                    <a:blip r:embed="rId11"/>
+                    <a:stretch>
+                      <a:fillRect/>
+                    </a:stretch>
+                  </pic:blipFill>
+                  <pic:spPr>
+                    <a:xfrm>
+                      <a:off x="0" y="0"/>
+                      <a:ext cx="4394892" cy="2284117"/>
+                    </a:xfrm>
+                    <a:prstGeom prst="rect">
+                      <a:avLst/>
+                    </a:prstGeom>
+                  </pic:spPr>
+                </pic:pic>
+              </a:graphicData>
+            </a:graphic>
+          </wp:inline>
+        </w:drawing>
+      </w:r>
+    </w:p>
+    <w:p>
+      <w:pPr>
+        <w:pStyle w:val="ListParagraph"/>
+        <w:numPr>
+          <w:ilvl w:val="0"/>
+          <w:numId w:val="22"/>
+        </w:numPr>
+      </w:pPr>
+      <w:r>
+        <w:t>You can export things</w:t>
+      </w:r>
+      <w:r>
+        <w:t xml:space="preserve"> line by line – functions, variables, objects, everything </w:t>
+      </w:r>
+      <w:r>
+        <w:rPr>
+          <mc:AlternateContent>
+            <mc:Choice Requires="w16se"/>
+            <mc:Fallback>
+              <w:rFonts w:ascii="Segoe UI Emoji" w:eastAsia="Segoe UI Emoji" w:hAnsi="Segoe UI Emoji" w:cs="Segoe UI Emoji"/>
+            </mc:Fallback>
+          </mc:AlternateContent>
+        </w:rPr>
+        <mc:AlternateContent>
+          <mc:Choice Requires="w16se">
+            <w16se:symEx w16se:font="Segoe UI Emoji" w16se:char="1F60A"/>
+          </mc:Choice>
+          <mc:Fallback>
+            <w:t>😊</w:t>
+          </mc:Fallback>
+        </mc:AlternateContent>
+      </w:r>
+      <w:r>
+        <w:t xml:space="preserve"> </w:t>
+      </w:r>
+    </w:p>
+    <w:p>
+      <w:pPr>
+        <w:pStyle w:val="ListParagraph"/>
+        <w:numPr>
+          <w:ilvl w:val="0"/>
+          <w:numId w:val="22"/>
+        </w:numPr>
+      </w:pPr>
+      <w:r>
+        <w:t>You can also export them all at the end. This is good when you have a big module, because you can very quickly and easily see what you’re making available.</w:t>
+      </w:r>
+      <w:r>
+        <w:t xml:space="preserve"> </w:t>
+      </w:r>
+    </w:p>
+    <w:p>
+      <w:pPr>
+        <w:ind w:left="360"/>
+      </w:pPr>
+    </w:p>
+    <w:p>
+      <w:pPr>
+        <w:ind w:left="360"/>
+      </w:pPr>
+      <w:r>
+        <w:t>Default Exports</w:t>
+      </w:r>
+    </w:p>
+    <w:p>
+      <w:pPr>
+        <w:ind w:left="360"/>
+      </w:pPr>
+      <w:r>
+        <w:rPr>
+          <w:noProof/>
+        </w:rPr>
+        <w:drawing>
+          <wp:inline distT="0" distB="0" distL="0" distR="0" wp14:anchorId="303EE333" wp14:editId="75AD0787">
+            <wp:extent cx="3952875" cy="1491196"/>
+            <wp:effectExtent l="0" t="0" r="0" b="0"/>
+            <wp:docPr id="4" name="Picture 4"/>
+            <wp:cNvGraphicFramePr>
+              <a:graphicFrameLocks xmlns:a="http://schemas.openxmlformats.org/drawingml/2006/main" noChangeAspect="1"/>
+            </wp:cNvGraphicFramePr>
+            <a:graphic xmlns:a="http://schemas.openxmlformats.org/drawingml/2006/main">
+              <a:graphicData uri="http://schemas.openxmlformats.org/drawingml/2006/picture">
+                <pic:pic xmlns:pic="http://schemas.openxmlformats.org/drawingml/2006/picture">
+                  <pic:nvPicPr>
+                    <pic:cNvPr id="1" name=""/>
+                    <pic:cNvPicPr/>
+                  </pic:nvPicPr>
+                  <pic:blipFill>
+                    <a:blip r:embed="rId12"/>
+                    <a:stretch>
+                      <a:fillRect/>
+                    </a:stretch>
+                  </pic:blipFill>
+                  <pic:spPr>
+                    <a:xfrm>
+                      <a:off x="0" y="0"/>
+                      <a:ext cx="3975556" cy="1499752"/>
+                    </a:xfrm>
+                    <a:prstGeom prst="rect">
+                      <a:avLst/>
+                    </a:prstGeom>
+                  </pic:spPr>
+                </pic:pic>
+              </a:graphicData>
+            </a:graphic>
+          </wp:inline>
+        </w:drawing>
+      </w:r>
+    </w:p>
+    <w:p>
+      <w:pPr>
+        <w:pStyle w:val="ListParagraph"/>
+        <w:numPr>
+          <w:ilvl w:val="0"/>
+          <w:numId w:val="23"/>
+        </w:numPr>
+      </w:pPr>
+      <w:r>
+        <w:t>You can also set one member as a default export. This lets people import the default without specifying the name. This is great if you only have one export in your module.</w:t>
+      </w:r>
+    </w:p>
+    <w:p>
+      <w:pPr>
+        <w:pBdr>
+          <w:bottom w:val="double" w:sz="6" w:space="1" w:color="auto"/>
+        </w:pBdr>
+        <w:rPr>
+          <w:b/>
+          <w:bCs/>
+        </w:rPr>
+      </w:pPr>
+      <w:r>
+        <w:rPr>
+          <w:b/>
+          <w:bCs/>
+          <w:highlight w:val="yellow"/>
+        </w:rPr>
+        <w:lastRenderedPageBreak/>
+        <w:t>Import Syntax</w:t>
+      </w:r>
+    </w:p>
+    <w:p>
+      <w:pPr>
+        <w:rPr>
+          <w:i/>
+          <w:iCs/>
+        </w:rPr>
+      </w:pPr>
+      <w:r>
+        <w:rPr>
+          <w:i/>
+          <w:iCs/>
+        </w:rPr>
+        <w:t>Simple module import</w:t>
+      </w:r>
+    </w:p>
+    <w:p>
+      <w:r>
+        <w:rPr>
+          <w:noProof/>
+        </w:rPr>
+        <w:drawing>
+          <wp:inline distT="0" distB="0" distL="0" distR="0" wp14:anchorId="68256E9E" wp14:editId="227A9A54">
+            <wp:extent cx="5731510" cy="824865"/>
+            <wp:effectExtent l="0" t="0" r="2540" b="0"/>
+            <wp:docPr id="5" name="Picture 5"/>
+            <wp:cNvGraphicFramePr>
+              <a:graphicFrameLocks xmlns:a="http://schemas.openxmlformats.org/drawingml/2006/main" noChangeAspect="1"/>
+            </wp:cNvGraphicFramePr>
+            <a:graphic xmlns:a="http://schemas.openxmlformats.org/drawingml/2006/main">
+              <a:graphicData uri="http://schemas.openxmlformats.org/drawingml/2006/picture">
+                <pic:pic xmlns:pic="http://schemas.openxmlformats.org/drawingml/2006/picture">
+                  <pic:nvPicPr>
+                    <pic:cNvPr id="1" name=""/>
+                    <pic:cNvPicPr/>
+                  </pic:nvPicPr>
+                  <pic:blipFill>
+                    <a:blip r:embed="rId13"/>
+                    <a:stretch>
+                      <a:fillRect/>
+                    </a:stretch>
+                  </pic:blipFill>
+                  <pic:spPr>
+                    <a:xfrm>
+                      <a:off x="0" y="0"/>
+                      <a:ext cx="5731510" cy="824865"/>
+                    </a:xfrm>
+                    <a:prstGeom prst="rect">
+                      <a:avLst/>
+                    </a:prstGeom>
+                  </pic:spPr>
+                </pic:pic>
+              </a:graphicData>
+            </a:graphic>
+          </wp:inline>
+        </w:drawing>
+      </w:r>
+    </w:p>
+    <w:p>
+      <w:pPr>
+        <w:pStyle w:val="ListParagraph"/>
+        <w:numPr>
+          <w:ilvl w:val="0"/>
+          <w:numId w:val="23"/>
+        </w:numPr>
+      </w:pPr>
+      <w:r>
+        <w:t xml:space="preserve">Simple as cheese! Import the whole thing with star. Reference </w:t>
+      </w:r>
+      <w:proofErr w:type="spellStart"/>
+      <w:r>
+        <w:t>mbmers</w:t>
+      </w:r>
+      <w:proofErr w:type="spellEnd"/>
+      <w:r>
+        <w:t xml:space="preserve"> on that object by calling the module DOT imported component (</w:t>
+      </w:r>
+      <w:proofErr w:type="spellStart"/>
+      <w:r>
+        <w:t>scoreboard.createNewScoreboard</w:t>
+      </w:r>
+      <w:proofErr w:type="spellEnd"/>
+      <w:r>
+        <w:t xml:space="preserve">()). </w:t>
+      </w:r>
+    </w:p>
+    <w:p>
+      <w:pPr>
+        <w:rPr>
+          <w:i/>
+          <w:iCs/>
+        </w:rPr>
+      </w:pPr>
+      <w:r>
+        <w:rPr>
+          <w:i/>
+          <w:iCs/>
+        </w:rPr>
+        <w:t>Importing members</w:t>
+      </w:r>
+    </w:p>
+    <w:p>
+      <w:r>
+        <w:rPr>
+          <w:noProof/>
+        </w:rPr>
+        <w:drawing>
+          <wp:inline distT="0" distB="0" distL="0" distR="0" wp14:anchorId="399EA502" wp14:editId="4F330E1E">
+            <wp:extent cx="5731510" cy="1133475"/>
+            <wp:effectExtent l="0" t="0" r="2540" b="9525"/>
+            <wp:docPr id="6" name="Picture 6"/>
+            <wp:cNvGraphicFramePr>
+              <a:graphicFrameLocks xmlns:a="http://schemas.openxmlformats.org/drawingml/2006/main" noChangeAspect="1"/>
+            </wp:cNvGraphicFramePr>
+            <a:graphic xmlns:a="http://schemas.openxmlformats.org/drawingml/2006/main">
+              <a:graphicData uri="http://schemas.openxmlformats.org/drawingml/2006/picture">
+                <pic:pic xmlns:pic="http://schemas.openxmlformats.org/drawingml/2006/picture">
+                  <pic:nvPicPr>
+                    <pic:cNvPr id="1" name=""/>
+                    <pic:cNvPicPr/>
+                  </pic:nvPicPr>
+                  <pic:blipFill>
+                    <a:blip r:embed="rId14"/>
+                    <a:stretch>
+                      <a:fillRect/>
+                    </a:stretch>
+                  </pic:blipFill>
+                  <pic:spPr>
+                    <a:xfrm>
+                      <a:off x="0" y="0"/>
+                      <a:ext cx="5731510" cy="1133475"/>
+                    </a:xfrm>
+                    <a:prstGeom prst="rect">
+                      <a:avLst/>
+                    </a:prstGeom>
+                  </pic:spPr>
+                </pic:pic>
+              </a:graphicData>
+            </a:graphic>
+          </wp:inline>
+        </w:drawing>
+      </w:r>
+    </w:p>
+    <w:p>
+      <w:pPr>
+        <w:pStyle w:val="ListParagraph"/>
+        <w:numPr>
+          <w:ilvl w:val="0"/>
+          <w:numId w:val="23"/>
+        </w:numPr>
+      </w:pPr>
+      <w:r>
+        <w:t xml:space="preserve">You can also import individual members. From here on out you don’t need to prefix it with a parent object like above, you can just call it directly. </w:t>
+      </w:r>
+    </w:p>
+    <w:p>
+      <w:pPr>
+        <w:rPr>
+          <w:i/>
+          <w:iCs/>
+        </w:rPr>
+      </w:pPr>
+      <w:r>
+        <w:rPr>
+          <w:i/>
+          <w:iCs/>
+        </w:rPr>
+        <w:t>Other syntax</w:t>
+      </w:r>
+    </w:p>
+    <w:p>
+      <w:r>
+        <w:rPr>
+          <w:noProof/>
+        </w:rPr>
+        <w:drawing>
+          <wp:inline distT="0" distB="0" distL="0" distR="0" wp14:anchorId="667515C9" wp14:editId="03CFD81C">
+            <wp:extent cx="5731510" cy="2428240"/>
+            <wp:effectExtent l="0" t="0" r="2540" b="0"/>
+            <wp:docPr id="9" name="Picture 9"/>
+            <wp:cNvGraphicFramePr>
+              <a:graphicFrameLocks xmlns:a="http://schemas.openxmlformats.org/drawingml/2006/main" noChangeAspect="1"/>
+            </wp:cNvGraphicFramePr>
+            <a:graphic xmlns:a="http://schemas.openxmlformats.org/drawingml/2006/main">
+              <a:graphicData uri="http://schemas.openxmlformats.org/drawingml/2006/picture">
+                <pic:pic xmlns:pic="http://schemas.openxmlformats.org/drawingml/2006/picture">
+                  <pic:nvPicPr>
+                    <pic:cNvPr id="1" name=""/>
+                    <pic:cNvPicPr/>
+                  </pic:nvPicPr>
+                  <pic:blipFill>
+                    <a:blip r:embed="rId15"/>
+                    <a:stretch>
+                      <a:fillRect/>
+                    </a:stretch>
+                  </pic:blipFill>
+                  <pic:spPr>
+                    <a:xfrm>
+                      <a:off x="0" y="0"/>
+                      <a:ext cx="5731510" cy="2428240"/>
+                    </a:xfrm>
+                    <a:prstGeom prst="rect">
+                      <a:avLst/>
+                    </a:prstGeom>
+                  </pic:spPr>
+                </pic:pic>
+              </a:graphicData>
+            </a:graphic>
+          </wp:inline>
+        </w:drawing>
+      </w:r>
+    </w:p>
+    <w:p>
+      <w:pPr>
+        <w:pStyle w:val="ListParagraph"/>
+        <w:numPr>
+          <w:ilvl w:val="0"/>
+          <w:numId w:val="23"/>
+        </w:numPr>
+      </w:pPr>
+      <w:r>
+        <w:t>1. Import an entire module</w:t>
+      </w:r>
+    </w:p>
+    <w:p>
+      <w:pPr>
+        <w:pStyle w:val="ListParagraph"/>
+        <w:numPr>
+          <w:ilvl w:val="0"/>
+          <w:numId w:val="23"/>
+        </w:numPr>
+      </w:pPr>
+      <w:r>
+        <w:t>2. Import specific members by listing them</w:t>
+      </w:r>
+    </w:p>
+    <w:p>
+      <w:pPr>
+        <w:pStyle w:val="ListParagraph"/>
+        <w:numPr>
+          <w:ilvl w:val="0"/>
+          <w:numId w:val="23"/>
+        </w:numPr>
+      </w:pPr>
+      <w:r>
+        <w:t>3. Import specific members and assign them an alias – similar to exporting syntax.</w:t>
+      </w:r>
+    </w:p>
+    <w:p>
+      <w:pPr>
+        <w:pStyle w:val="ListParagraph"/>
+        <w:numPr>
+          <w:ilvl w:val="0"/>
+          <w:numId w:val="23"/>
+        </w:numPr>
+      </w:pPr>
+      <w:r>
+        <w:t>4. If your module has a default export, you can specify the name you want to give to the default module (</w:t>
+      </w:r>
+      <w:proofErr w:type="spellStart"/>
+      <w:r>
+        <w:t>newResult</w:t>
+      </w:r>
+      <w:proofErr w:type="spellEnd"/>
+      <w:r>
+        <w:t xml:space="preserve">) – the member in the scoreboard module exported as default will be available now as </w:t>
+      </w:r>
+      <w:proofErr w:type="spellStart"/>
+      <w:r>
+        <w:t>newResult</w:t>
+      </w:r>
+      <w:proofErr w:type="spellEnd"/>
+      <w:r>
+        <w:t xml:space="preserve">. </w:t>
+      </w:r>
+    </w:p>
+    <w:p>
+      <w:pPr>
+        <w:pStyle w:val="ListParagraph"/>
+        <w:numPr>
+          <w:ilvl w:val="0"/>
+          <w:numId w:val="23"/>
+        </w:numPr>
+      </w:pPr>
+      <w:r>
+        <w:t xml:space="preserve">5. If you want to import the default export plus others, do the last option. You’re listing the name of the default export, then the additional members you want. </w:t>
+      </w:r>
+    </w:p>
     <w:sectPr>
-      <w:headerReference w:type="default" r:id="rId10"/>
+      <w:headerReference w:type="default" r:id="rId16"/>
       <w:pgSz w:w="11906" w:h="16838"/>
       <w:pgMar w:top="1440" w:right="1440" w:bottom="1440" w:left="1440" w:header="708" w:footer="708" w:gutter="0"/>
       <w:cols w:space="708"/>
@@ -845,6 +1548,119 @@
     </w:lvl>
   </w:abstractNum>
   <w:abstractNum w:abstractNumId="4" w15:restartNumberingAfterBreak="0">
+    <w:nsid w:val="1C505F89"/>
+    <w:multiLevelType w:val="hybridMultilevel"/>
+    <w:tmpl w:val="DA28AD36"/>
+    <w:lvl w:ilvl="0" w:tplc="14090001">
+      <w:start w:val="1"/>
+      <w:numFmt w:val="bullet"/>
+      <w:lvlText w:val=""/>
+      <w:lvlJc w:val="left"/>
+      <w:pPr>
+        <w:ind w:left="1080" w:hanging="360"/>
+      </w:pPr>
+      <w:rPr>
+        <w:rFonts w:ascii="Symbol" w:hAnsi="Symbol" w:cs="Symbol" w:hint="default"/>
+      </w:rPr>
+    </w:lvl>
+    <w:lvl w:ilvl="1" w:tplc="14090003" w:tentative="1">
+      <w:start w:val="1"/>
+      <w:numFmt w:val="bullet"/>
+      <w:lvlText w:val="o"/>
+      <w:lvlJc w:val="left"/>
+      <w:pPr>
+        <w:ind w:left="1800" w:hanging="360"/>
+      </w:pPr>
+      <w:rPr>
+        <w:rFonts w:ascii="Courier New" w:hAnsi="Courier New" w:cs="Courier New" w:hint="default"/>
+      </w:rPr>
+    </w:lvl>
+    <w:lvl w:ilvl="2" w:tplc="14090005" w:tentative="1">
+      <w:start w:val="1"/>
+      <w:numFmt w:val="bullet"/>
+      <w:lvlText w:val=""/>
+      <w:lvlJc w:val="left"/>
+      <w:pPr>
+        <w:ind w:left="2520" w:hanging="360"/>
+      </w:pPr>
+      <w:rPr>
+        <w:rFonts w:ascii="Wingdings" w:hAnsi="Wingdings" w:cs="Wingdings" w:hint="default"/>
+      </w:rPr>
+    </w:lvl>
+    <w:lvl w:ilvl="3" w:tplc="14090001" w:tentative="1">
+      <w:start w:val="1"/>
+      <w:numFmt w:val="bullet"/>
+      <w:lvlText w:val=""/>
+      <w:lvlJc w:val="left"/>
+      <w:pPr>
+        <w:ind w:left="3240" w:hanging="360"/>
+      </w:pPr>
+      <w:rPr>
+        <w:rFonts w:ascii="Symbol" w:hAnsi="Symbol" w:cs="Symbol" w:hint="default"/>
+      </w:rPr>
+    </w:lvl>
+    <w:lvl w:ilvl="4" w:tplc="14090003" w:tentative="1">
+      <w:start w:val="1"/>
+      <w:numFmt w:val="bullet"/>
+      <w:lvlText w:val="o"/>
+      <w:lvlJc w:val="left"/>
+      <w:pPr>
+        <w:ind w:left="3960" w:hanging="360"/>
+      </w:pPr>
+      <w:rPr>
+        <w:rFonts w:ascii="Courier New" w:hAnsi="Courier New" w:cs="Courier New" w:hint="default"/>
+      </w:rPr>
+    </w:lvl>
+    <w:lvl w:ilvl="5" w:tplc="14090005" w:tentative="1">
+      <w:start w:val="1"/>
+      <w:numFmt w:val="bullet"/>
+      <w:lvlText w:val=""/>
+      <w:lvlJc w:val="left"/>
+      <w:pPr>
+        <w:ind w:left="4680" w:hanging="360"/>
+      </w:pPr>
+      <w:rPr>
+        <w:rFonts w:ascii="Wingdings" w:hAnsi="Wingdings" w:cs="Wingdings" w:hint="default"/>
+      </w:rPr>
+    </w:lvl>
+    <w:lvl w:ilvl="6" w:tplc="14090001" w:tentative="1">
+      <w:start w:val="1"/>
+      <w:numFmt w:val="bullet"/>
+      <w:lvlText w:val=""/>
+      <w:lvlJc w:val="left"/>
+      <w:pPr>
+        <w:ind w:left="5400" w:hanging="360"/>
+      </w:pPr>
+      <w:rPr>
+        <w:rFonts w:ascii="Symbol" w:hAnsi="Symbol" w:cs="Symbol" w:hint="default"/>
+      </w:rPr>
+    </w:lvl>
+    <w:lvl w:ilvl="7" w:tplc="14090003" w:tentative="1">
+      <w:start w:val="1"/>
+      <w:numFmt w:val="bullet"/>
+      <w:lvlText w:val="o"/>
+      <w:lvlJc w:val="left"/>
+      <w:pPr>
+        <w:ind w:left="6120" w:hanging="360"/>
+      </w:pPr>
+      <w:rPr>
+        <w:rFonts w:ascii="Courier New" w:hAnsi="Courier New" w:cs="Courier New" w:hint="default"/>
+      </w:rPr>
+    </w:lvl>
+    <w:lvl w:ilvl="8" w:tplc="14090005" w:tentative="1">
+      <w:start w:val="1"/>
+      <w:numFmt w:val="bullet"/>
+      <w:lvlText w:val=""/>
+      <w:lvlJc w:val="left"/>
+      <w:pPr>
+        <w:ind w:left="6840" w:hanging="360"/>
+      </w:pPr>
+      <w:rPr>
+        <w:rFonts w:ascii="Wingdings" w:hAnsi="Wingdings" w:cs="Wingdings" w:hint="default"/>
+      </w:rPr>
+    </w:lvl>
+  </w:abstractNum>
+  <w:abstractNum w:abstractNumId="5" w15:restartNumberingAfterBreak="0">
     <w:nsid w:val="26DE5913"/>
     <w:multiLevelType w:val="hybridMultilevel"/>
     <w:tmpl w:val="037AD54C"/>
@@ -957,7 +1773,7 @@
       </w:rPr>
     </w:lvl>
   </w:abstractNum>
-  <w:abstractNum w:abstractNumId="5" w15:restartNumberingAfterBreak="0">
+  <w:abstractNum w:abstractNumId="6" w15:restartNumberingAfterBreak="0">
     <w:nsid w:val="29322619"/>
     <w:multiLevelType w:val="hybridMultilevel"/>
     <w:tmpl w:val="A006B1C2"/>
@@ -1070,7 +1886,7 @@
       </w:rPr>
     </w:lvl>
   </w:abstractNum>
-  <w:abstractNum w:abstractNumId="6" w15:restartNumberingAfterBreak="0">
+  <w:abstractNum w:abstractNumId="7" w15:restartNumberingAfterBreak="0">
     <w:nsid w:val="38F55F81"/>
     <w:multiLevelType w:val="hybridMultilevel"/>
     <w:tmpl w:val="64E2C514"/>
@@ -1183,7 +1999,7 @@
       </w:rPr>
     </w:lvl>
   </w:abstractNum>
-  <w:abstractNum w:abstractNumId="7" w15:restartNumberingAfterBreak="0">
+  <w:abstractNum w:abstractNumId="8" w15:restartNumberingAfterBreak="0">
     <w:nsid w:val="3E836883"/>
     <w:multiLevelType w:val="hybridMultilevel"/>
     <w:tmpl w:val="4CA817E2"/>
@@ -1296,7 +2112,7 @@
       </w:rPr>
     </w:lvl>
   </w:abstractNum>
-  <w:abstractNum w:abstractNumId="8" w15:restartNumberingAfterBreak="0">
+  <w:abstractNum w:abstractNumId="9" w15:restartNumberingAfterBreak="0">
     <w:nsid w:val="3F696096"/>
     <w:multiLevelType w:val="hybridMultilevel"/>
     <w:tmpl w:val="26109FEE"/>
@@ -1409,7 +2225,7 @@
       </w:rPr>
     </w:lvl>
   </w:abstractNum>
-  <w:abstractNum w:abstractNumId="9" w15:restartNumberingAfterBreak="0">
+  <w:abstractNum w:abstractNumId="10" w15:restartNumberingAfterBreak="0">
     <w:nsid w:val="44104E45"/>
     <w:multiLevelType w:val="hybridMultilevel"/>
     <w:tmpl w:val="C248D942"/>
@@ -1522,7 +2338,7 @@
       </w:rPr>
     </w:lvl>
   </w:abstractNum>
-  <w:abstractNum w:abstractNumId="10" w15:restartNumberingAfterBreak="0">
+  <w:abstractNum w:abstractNumId="11" w15:restartNumberingAfterBreak="0">
     <w:nsid w:val="57B57E44"/>
     <w:multiLevelType w:val="hybridMultilevel"/>
     <w:tmpl w:val="B99055EE"/>
@@ -1635,7 +2451,120 @@
       </w:rPr>
     </w:lvl>
   </w:abstractNum>
-  <w:abstractNum w:abstractNumId="11" w15:restartNumberingAfterBreak="0">
+  <w:abstractNum w:abstractNumId="12" w15:restartNumberingAfterBreak="0">
+    <w:nsid w:val="5858718B"/>
+    <w:multiLevelType w:val="hybridMultilevel"/>
+    <w:tmpl w:val="5D644854"/>
+    <w:lvl w:ilvl="0" w:tplc="14090001">
+      <w:start w:val="1"/>
+      <w:numFmt w:val="bullet"/>
+      <w:lvlText w:val=""/>
+      <w:lvlJc w:val="left"/>
+      <w:pPr>
+        <w:ind w:left="720" w:hanging="360"/>
+      </w:pPr>
+      <w:rPr>
+        <w:rFonts w:ascii="Symbol" w:hAnsi="Symbol" w:cs="Symbol" w:hint="default"/>
+      </w:rPr>
+    </w:lvl>
+    <w:lvl w:ilvl="1" w:tplc="14090003" w:tentative="1">
+      <w:start w:val="1"/>
+      <w:numFmt w:val="bullet"/>
+      <w:lvlText w:val="o"/>
+      <w:lvlJc w:val="left"/>
+      <w:pPr>
+        <w:ind w:left="1440" w:hanging="360"/>
+      </w:pPr>
+      <w:rPr>
+        <w:rFonts w:ascii="Courier New" w:hAnsi="Courier New" w:cs="Courier New" w:hint="default"/>
+      </w:rPr>
+    </w:lvl>
+    <w:lvl w:ilvl="2" w:tplc="14090005" w:tentative="1">
+      <w:start w:val="1"/>
+      <w:numFmt w:val="bullet"/>
+      <w:lvlText w:val=""/>
+      <w:lvlJc w:val="left"/>
+      <w:pPr>
+        <w:ind w:left="2160" w:hanging="360"/>
+      </w:pPr>
+      <w:rPr>
+        <w:rFonts w:ascii="Wingdings" w:hAnsi="Wingdings" w:cs="Wingdings" w:hint="default"/>
+      </w:rPr>
+    </w:lvl>
+    <w:lvl w:ilvl="3" w:tplc="14090001" w:tentative="1">
+      <w:start w:val="1"/>
+      <w:numFmt w:val="bullet"/>
+      <w:lvlText w:val=""/>
+      <w:lvlJc w:val="left"/>
+      <w:pPr>
+        <w:ind w:left="2880" w:hanging="360"/>
+      </w:pPr>
+      <w:rPr>
+        <w:rFonts w:ascii="Symbol" w:hAnsi="Symbol" w:cs="Symbol" w:hint="default"/>
+      </w:rPr>
+    </w:lvl>
+    <w:lvl w:ilvl="4" w:tplc="14090003" w:tentative="1">
+      <w:start w:val="1"/>
+      <w:numFmt w:val="bullet"/>
+      <w:lvlText w:val="o"/>
+      <w:lvlJc w:val="left"/>
+      <w:pPr>
+        <w:ind w:left="3600" w:hanging="360"/>
+      </w:pPr>
+      <w:rPr>
+        <w:rFonts w:ascii="Courier New" w:hAnsi="Courier New" w:cs="Courier New" w:hint="default"/>
+      </w:rPr>
+    </w:lvl>
+    <w:lvl w:ilvl="5" w:tplc="14090005" w:tentative="1">
+      <w:start w:val="1"/>
+      <w:numFmt w:val="bullet"/>
+      <w:lvlText w:val=""/>
+      <w:lvlJc w:val="left"/>
+      <w:pPr>
+        <w:ind w:left="4320" w:hanging="360"/>
+      </w:pPr>
+      <w:rPr>
+        <w:rFonts w:ascii="Wingdings" w:hAnsi="Wingdings" w:cs="Wingdings" w:hint="default"/>
+      </w:rPr>
+    </w:lvl>
+    <w:lvl w:ilvl="6" w:tplc="14090001" w:tentative="1">
+      <w:start w:val="1"/>
+      <w:numFmt w:val="bullet"/>
+      <w:lvlText w:val=""/>
+      <w:lvlJc w:val="left"/>
+      <w:pPr>
+        <w:ind w:left="5040" w:hanging="360"/>
+      </w:pPr>
+      <w:rPr>
+        <w:rFonts w:ascii="Symbol" w:hAnsi="Symbol" w:cs="Symbol" w:hint="default"/>
+      </w:rPr>
+    </w:lvl>
+    <w:lvl w:ilvl="7" w:tplc="14090003" w:tentative="1">
+      <w:start w:val="1"/>
+      <w:numFmt w:val="bullet"/>
+      <w:lvlText w:val="o"/>
+      <w:lvlJc w:val="left"/>
+      <w:pPr>
+        <w:ind w:left="5760" w:hanging="360"/>
+      </w:pPr>
+      <w:rPr>
+        <w:rFonts w:ascii="Courier New" w:hAnsi="Courier New" w:cs="Courier New" w:hint="default"/>
+      </w:rPr>
+    </w:lvl>
+    <w:lvl w:ilvl="8" w:tplc="14090005" w:tentative="1">
+      <w:start w:val="1"/>
+      <w:numFmt w:val="bullet"/>
+      <w:lvlText w:val=""/>
+      <w:lvlJc w:val="left"/>
+      <w:pPr>
+        <w:ind w:left="6480" w:hanging="360"/>
+      </w:pPr>
+      <w:rPr>
+        <w:rFonts w:ascii="Wingdings" w:hAnsi="Wingdings" w:cs="Wingdings" w:hint="default"/>
+      </w:rPr>
+    </w:lvl>
+  </w:abstractNum>
+  <w:abstractNum w:abstractNumId="13" w15:restartNumberingAfterBreak="0">
     <w:nsid w:val="586F6E73"/>
     <w:multiLevelType w:val="hybridMultilevel"/>
     <w:tmpl w:val="BC30EF2A"/>
@@ -1725,7 +2654,7 @@
       </w:pPr>
     </w:lvl>
   </w:abstractNum>
-  <w:abstractNum w:abstractNumId="12" w15:restartNumberingAfterBreak="0">
+  <w:abstractNum w:abstractNumId="14" w15:restartNumberingAfterBreak="0">
     <w:nsid w:val="5E4D6DB2"/>
     <w:multiLevelType w:val="hybridMultilevel"/>
     <w:tmpl w:val="23E691C8"/>
@@ -1838,7 +2767,120 @@
       </w:rPr>
     </w:lvl>
   </w:abstractNum>
-  <w:abstractNum w:abstractNumId="13" w15:restartNumberingAfterBreak="0">
+  <w:abstractNum w:abstractNumId="15" w15:restartNumberingAfterBreak="0">
+    <w:nsid w:val="65887007"/>
+    <w:multiLevelType w:val="hybridMultilevel"/>
+    <w:tmpl w:val="FD067E14"/>
+    <w:lvl w:ilvl="0" w:tplc="14090001">
+      <w:start w:val="1"/>
+      <w:numFmt w:val="bullet"/>
+      <w:lvlText w:val=""/>
+      <w:lvlJc w:val="left"/>
+      <w:pPr>
+        <w:ind w:left="720" w:hanging="360"/>
+      </w:pPr>
+      <w:rPr>
+        <w:rFonts w:ascii="Symbol" w:hAnsi="Symbol" w:cs="Symbol" w:hint="default"/>
+      </w:rPr>
+    </w:lvl>
+    <w:lvl w:ilvl="1" w:tplc="14090003" w:tentative="1">
+      <w:start w:val="1"/>
+      <w:numFmt w:val="bullet"/>
+      <w:lvlText w:val="o"/>
+      <w:lvlJc w:val="left"/>
+      <w:pPr>
+        <w:ind w:left="1440" w:hanging="360"/>
+      </w:pPr>
+      <w:rPr>
+        <w:rFonts w:ascii="Courier New" w:hAnsi="Courier New" w:cs="Courier New" w:hint="default"/>
+      </w:rPr>
+    </w:lvl>
+    <w:lvl w:ilvl="2" w:tplc="14090005" w:tentative="1">
+      <w:start w:val="1"/>
+      <w:numFmt w:val="bullet"/>
+      <w:lvlText w:val=""/>
+      <w:lvlJc w:val="left"/>
+      <w:pPr>
+        <w:ind w:left="2160" w:hanging="360"/>
+      </w:pPr>
+      <w:rPr>
+        <w:rFonts w:ascii="Wingdings" w:hAnsi="Wingdings" w:cs="Wingdings" w:hint="default"/>
+      </w:rPr>
+    </w:lvl>
+    <w:lvl w:ilvl="3" w:tplc="14090001" w:tentative="1">
+      <w:start w:val="1"/>
+      <w:numFmt w:val="bullet"/>
+      <w:lvlText w:val=""/>
+      <w:lvlJc w:val="left"/>
+      <w:pPr>
+        <w:ind w:left="2880" w:hanging="360"/>
+      </w:pPr>
+      <w:rPr>
+        <w:rFonts w:ascii="Symbol" w:hAnsi="Symbol" w:cs="Symbol" w:hint="default"/>
+      </w:rPr>
+    </w:lvl>
+    <w:lvl w:ilvl="4" w:tplc="14090003" w:tentative="1">
+      <w:start w:val="1"/>
+      <w:numFmt w:val="bullet"/>
+      <w:lvlText w:val="o"/>
+      <w:lvlJc w:val="left"/>
+      <w:pPr>
+        <w:ind w:left="3600" w:hanging="360"/>
+      </w:pPr>
+      <w:rPr>
+        <w:rFonts w:ascii="Courier New" w:hAnsi="Courier New" w:cs="Courier New" w:hint="default"/>
+      </w:rPr>
+    </w:lvl>
+    <w:lvl w:ilvl="5" w:tplc="14090005" w:tentative="1">
+      <w:start w:val="1"/>
+      <w:numFmt w:val="bullet"/>
+      <w:lvlText w:val=""/>
+      <w:lvlJc w:val="left"/>
+      <w:pPr>
+        <w:ind w:left="4320" w:hanging="360"/>
+      </w:pPr>
+      <w:rPr>
+        <w:rFonts w:ascii="Wingdings" w:hAnsi="Wingdings" w:cs="Wingdings" w:hint="default"/>
+      </w:rPr>
+    </w:lvl>
+    <w:lvl w:ilvl="6" w:tplc="14090001" w:tentative="1">
+      <w:start w:val="1"/>
+      <w:numFmt w:val="bullet"/>
+      <w:lvlText w:val=""/>
+      <w:lvlJc w:val="left"/>
+      <w:pPr>
+        <w:ind w:left="5040" w:hanging="360"/>
+      </w:pPr>
+      <w:rPr>
+        <w:rFonts w:ascii="Symbol" w:hAnsi="Symbol" w:cs="Symbol" w:hint="default"/>
+      </w:rPr>
+    </w:lvl>
+    <w:lvl w:ilvl="7" w:tplc="14090003" w:tentative="1">
+      <w:start w:val="1"/>
+      <w:numFmt w:val="bullet"/>
+      <w:lvlText w:val="o"/>
+      <w:lvlJc w:val="left"/>
+      <w:pPr>
+        <w:ind w:left="5760" w:hanging="360"/>
+      </w:pPr>
+      <w:rPr>
+        <w:rFonts w:ascii="Courier New" w:hAnsi="Courier New" w:cs="Courier New" w:hint="default"/>
+      </w:rPr>
+    </w:lvl>
+    <w:lvl w:ilvl="8" w:tplc="14090005" w:tentative="1">
+      <w:start w:val="1"/>
+      <w:numFmt w:val="bullet"/>
+      <w:lvlText w:val=""/>
+      <w:lvlJc w:val="left"/>
+      <w:pPr>
+        <w:ind w:left="6480" w:hanging="360"/>
+      </w:pPr>
+      <w:rPr>
+        <w:rFonts w:ascii="Wingdings" w:hAnsi="Wingdings" w:cs="Wingdings" w:hint="default"/>
+      </w:rPr>
+    </w:lvl>
+  </w:abstractNum>
+  <w:abstractNum w:abstractNumId="16" w15:restartNumberingAfterBreak="0">
     <w:nsid w:val="65C169BC"/>
     <w:multiLevelType w:val="hybridMultilevel"/>
     <w:tmpl w:val="31D4F64E"/>
@@ -1951,7 +2993,7 @@
       </w:rPr>
     </w:lvl>
   </w:abstractNum>
-  <w:abstractNum w:abstractNumId="14" w15:restartNumberingAfterBreak="0">
+  <w:abstractNum w:abstractNumId="17" w15:restartNumberingAfterBreak="0">
     <w:nsid w:val="660A580F"/>
     <w:multiLevelType w:val="hybridMultilevel"/>
     <w:tmpl w:val="BD0638A4"/>
@@ -2064,7 +3106,120 @@
       </w:rPr>
     </w:lvl>
   </w:abstractNum>
-  <w:abstractNum w:abstractNumId="15" w15:restartNumberingAfterBreak="0">
+  <w:abstractNum w:abstractNumId="18" w15:restartNumberingAfterBreak="0">
+    <w:nsid w:val="67B43832"/>
+    <w:multiLevelType w:val="hybridMultilevel"/>
+    <w:tmpl w:val="115E91E0"/>
+    <w:lvl w:ilvl="0" w:tplc="14090001">
+      <w:start w:val="1"/>
+      <w:numFmt w:val="bullet"/>
+      <w:lvlText w:val=""/>
+      <w:lvlJc w:val="left"/>
+      <w:pPr>
+        <w:ind w:left="720" w:hanging="360"/>
+      </w:pPr>
+      <w:rPr>
+        <w:rFonts w:ascii="Symbol" w:hAnsi="Symbol" w:cs="Symbol" w:hint="default"/>
+      </w:rPr>
+    </w:lvl>
+    <w:lvl w:ilvl="1" w:tplc="14090003" w:tentative="1">
+      <w:start w:val="1"/>
+      <w:numFmt w:val="bullet"/>
+      <w:lvlText w:val="o"/>
+      <w:lvlJc w:val="left"/>
+      <w:pPr>
+        <w:ind w:left="1440" w:hanging="360"/>
+      </w:pPr>
+      <w:rPr>
+        <w:rFonts w:ascii="Courier New" w:hAnsi="Courier New" w:cs="Courier New" w:hint="default"/>
+      </w:rPr>
+    </w:lvl>
+    <w:lvl w:ilvl="2" w:tplc="14090005" w:tentative="1">
+      <w:start w:val="1"/>
+      <w:numFmt w:val="bullet"/>
+      <w:lvlText w:val=""/>
+      <w:lvlJc w:val="left"/>
+      <w:pPr>
+        <w:ind w:left="2160" w:hanging="360"/>
+      </w:pPr>
+      <w:rPr>
+        <w:rFonts w:ascii="Wingdings" w:hAnsi="Wingdings" w:cs="Wingdings" w:hint="default"/>
+      </w:rPr>
+    </w:lvl>
+    <w:lvl w:ilvl="3" w:tplc="14090001" w:tentative="1">
+      <w:start w:val="1"/>
+      <w:numFmt w:val="bullet"/>
+      <w:lvlText w:val=""/>
+      <w:lvlJc w:val="left"/>
+      <w:pPr>
+        <w:ind w:left="2880" w:hanging="360"/>
+      </w:pPr>
+      <w:rPr>
+        <w:rFonts w:ascii="Symbol" w:hAnsi="Symbol" w:cs="Symbol" w:hint="default"/>
+      </w:rPr>
+    </w:lvl>
+    <w:lvl w:ilvl="4" w:tplc="14090003" w:tentative="1">
+      <w:start w:val="1"/>
+      <w:numFmt w:val="bullet"/>
+      <w:lvlText w:val="o"/>
+      <w:lvlJc w:val="left"/>
+      <w:pPr>
+        <w:ind w:left="3600" w:hanging="360"/>
+      </w:pPr>
+      <w:rPr>
+        <w:rFonts w:ascii="Courier New" w:hAnsi="Courier New" w:cs="Courier New" w:hint="default"/>
+      </w:rPr>
+    </w:lvl>
+    <w:lvl w:ilvl="5" w:tplc="14090005" w:tentative="1">
+      <w:start w:val="1"/>
+      <w:numFmt w:val="bullet"/>
+      <w:lvlText w:val=""/>
+      <w:lvlJc w:val="left"/>
+      <w:pPr>
+        <w:ind w:left="4320" w:hanging="360"/>
+      </w:pPr>
+      <w:rPr>
+        <w:rFonts w:ascii="Wingdings" w:hAnsi="Wingdings" w:cs="Wingdings" w:hint="default"/>
+      </w:rPr>
+    </w:lvl>
+    <w:lvl w:ilvl="6" w:tplc="14090001" w:tentative="1">
+      <w:start w:val="1"/>
+      <w:numFmt w:val="bullet"/>
+      <w:lvlText w:val=""/>
+      <w:lvlJc w:val="left"/>
+      <w:pPr>
+        <w:ind w:left="5040" w:hanging="360"/>
+      </w:pPr>
+      <w:rPr>
+        <w:rFonts w:ascii="Symbol" w:hAnsi="Symbol" w:cs="Symbol" w:hint="default"/>
+      </w:rPr>
+    </w:lvl>
+    <w:lvl w:ilvl="7" w:tplc="14090003" w:tentative="1">
+      <w:start w:val="1"/>
+      <w:numFmt w:val="bullet"/>
+      <w:lvlText w:val="o"/>
+      <w:lvlJc w:val="left"/>
+      <w:pPr>
+        <w:ind w:left="5760" w:hanging="360"/>
+      </w:pPr>
+      <w:rPr>
+        <w:rFonts w:ascii="Courier New" w:hAnsi="Courier New" w:cs="Courier New" w:hint="default"/>
+      </w:rPr>
+    </w:lvl>
+    <w:lvl w:ilvl="8" w:tplc="14090005" w:tentative="1">
+      <w:start w:val="1"/>
+      <w:numFmt w:val="bullet"/>
+      <w:lvlText w:val=""/>
+      <w:lvlJc w:val="left"/>
+      <w:pPr>
+        <w:ind w:left="6480" w:hanging="360"/>
+      </w:pPr>
+      <w:rPr>
+        <w:rFonts w:ascii="Wingdings" w:hAnsi="Wingdings" w:cs="Wingdings" w:hint="default"/>
+      </w:rPr>
+    </w:lvl>
+  </w:abstractNum>
+  <w:abstractNum w:abstractNumId="19" w15:restartNumberingAfterBreak="0">
     <w:nsid w:val="688A4593"/>
     <w:multiLevelType w:val="hybridMultilevel"/>
     <w:tmpl w:val="F0DE1CF6"/>
@@ -2153,7 +3308,7 @@
       </w:pPr>
     </w:lvl>
   </w:abstractNum>
-  <w:abstractNum w:abstractNumId="16" w15:restartNumberingAfterBreak="0">
+  <w:abstractNum w:abstractNumId="20" w15:restartNumberingAfterBreak="0">
     <w:nsid w:val="6A4C28F5"/>
     <w:multiLevelType w:val="hybridMultilevel"/>
     <w:tmpl w:val="D3CCD194"/>
@@ -2266,7 +3421,7 @@
       </w:rPr>
     </w:lvl>
   </w:abstractNum>
-  <w:abstractNum w:abstractNumId="17" w15:restartNumberingAfterBreak="0">
+  <w:abstractNum w:abstractNumId="21" w15:restartNumberingAfterBreak="0">
     <w:nsid w:val="6DE00A13"/>
     <w:multiLevelType w:val="hybridMultilevel"/>
     <w:tmpl w:val="A3A8E812"/>
@@ -2379,7 +3534,7 @@
       </w:rPr>
     </w:lvl>
   </w:abstractNum>
-  <w:abstractNum w:abstractNumId="18" w15:restartNumberingAfterBreak="0">
+  <w:abstractNum w:abstractNumId="22" w15:restartNumberingAfterBreak="0">
     <w:nsid w:val="6EDF2F2E"/>
     <w:multiLevelType w:val="hybridMultilevel"/>
     <w:tmpl w:val="4F863AAA"/>
@@ -2493,34 +3648,34 @@
     </w:lvl>
   </w:abstractNum>
   <w:num w:numId="1">
-    <w:abstractNumId w:val="12"/>
+    <w:abstractNumId w:val="14"/>
   </w:num>
   <w:num w:numId="2">
-    <w:abstractNumId w:val="16"/>
+    <w:abstractNumId w:val="20"/>
   </w:num>
   <w:num w:numId="3">
     <w:abstractNumId w:val="1"/>
   </w:num>
   <w:num w:numId="4">
-    <w:abstractNumId w:val="10"/>
+    <w:abstractNumId w:val="11"/>
   </w:num>
   <w:num w:numId="5">
     <w:abstractNumId w:val="0"/>
   </w:num>
   <w:num w:numId="6">
-    <w:abstractNumId w:val="18"/>
+    <w:abstractNumId w:val="22"/>
   </w:num>
   <w:num w:numId="7">
-    <w:abstractNumId w:val="5"/>
+    <w:abstractNumId w:val="6"/>
   </w:num>
   <w:num w:numId="8">
-    <w:abstractNumId w:val="13"/>
+    <w:abstractNumId w:val="16"/>
   </w:num>
   <w:num w:numId="9">
-    <w:abstractNumId w:val="9"/>
+    <w:abstractNumId w:val="10"/>
   </w:num>
   <w:num w:numId="10">
-    <w:abstractNumId w:val="7"/>
+    <w:abstractNumId w:val="8"/>
   </w:num>
   <w:num w:numId="11">
     <w:abstractNumId w:val="3"/>
@@ -2529,25 +3684,37 @@
     <w:abstractNumId w:val="2"/>
   </w:num>
   <w:num w:numId="13">
-    <w:abstractNumId w:val="6"/>
+    <w:abstractNumId w:val="7"/>
   </w:num>
   <w:num w:numId="14">
-    <w:abstractNumId w:val="4"/>
+    <w:abstractNumId w:val="5"/>
   </w:num>
   <w:num w:numId="15">
-    <w:abstractNumId w:val="14"/>
+    <w:abstractNumId w:val="17"/>
   </w:num>
   <w:num w:numId="16">
-    <w:abstractNumId w:val="17"/>
+    <w:abstractNumId w:val="21"/>
   </w:num>
   <w:num w:numId="17">
-    <w:abstractNumId w:val="11"/>
+    <w:abstractNumId w:val="13"/>
   </w:num>
   <w:num w:numId="18">
-    <w:abstractNumId w:val="8"/>
+    <w:abstractNumId w:val="9"/>
   </w:num>
   <w:num w:numId="19">
+    <w:abstractNumId w:val="19"/>
+  </w:num>
+  <w:num w:numId="20">
+    <w:abstractNumId w:val="18"/>
+  </w:num>
+  <w:num w:numId="21">
+    <w:abstractNumId w:val="12"/>
+  </w:num>
+  <w:num w:numId="22">
     <w:abstractNumId w:val="15"/>
+  </w:num>
+  <w:num w:numId="23">
+    <w:abstractNumId w:val="4"/>
   </w:num>
 </w:numbering>
 </file>
@@ -3355,7 +4522,7 @@
 </file>
 
 <file path=customXml/itemProps1.xml><?xml version="1.0" encoding="utf-8"?>
-<ds:datastoreItem xmlns:ds="http://schemas.openxmlformats.org/officeDocument/2006/customXml" ds:itemID="{E3E308CB-7F51-4C57-9BE3-CB5D70A06E42}">
+<ds:datastoreItem xmlns:ds="http://schemas.openxmlformats.org/officeDocument/2006/customXml" ds:itemID="{0E99DCFF-8E4C-48BB-80FC-16E60FBD6BA9}">
   <ds:schemaRefs>
     <ds:schemaRef ds:uri="http://schemas.openxmlformats.org/officeDocument/2006/bibliography"/>
   </ds:schemaRefs>

</xml_diff>

<commit_message>
JS Modules: Updated notes following a tutorial.
</commit_message>
<xml_diff>
--- a/Modules, loaders, bundlers. AMD, Webpack, etc/PluralSight Modules 3 - Modules syntax in ES2015.docx
+++ b/Modules, loaders, bundlers. AMD, Webpack, etc/PluralSight Modules 3 - Modules syntax in ES2015.docx
@@ -744,10 +744,12 @@
         <w:t xml:space="preserve"> on that object by calling the module DOT imported component (</w:t>
       </w:r>
       <w:proofErr w:type="spellStart"/>
+      <w:proofErr w:type="gramStart"/>
       <w:r>
         <w:t>scoreboard.createNewScoreboard</w:t>
       </w:r>
       <w:proofErr w:type="spellEnd"/>
+      <w:proofErr w:type="gramEnd"/>
       <w:r>
         <w:t xml:space="preserve">()). </w:t>
       </w:r>
@@ -954,6 +956,9 @@
         <w:t xml:space="preserve">5. If you want to import the default export plus others, do the last option. You’re listing the name of the default export, then the additional members you want. </w:t>
       </w:r>
     </w:p>
+    <w:p/>
+    <w:p/>
+    <w:p/>
     <w:sectPr>
       <w:headerReference w:type="default" r:id="rId16"/>
       <w:pgSz w:w="11906" w:h="16838"/>
@@ -4522,7 +4527,7 @@
 </file>
 
 <file path=customXml/itemProps1.xml><?xml version="1.0" encoding="utf-8"?>
-<ds:datastoreItem xmlns:ds="http://schemas.openxmlformats.org/officeDocument/2006/customXml" ds:itemID="{0E99DCFF-8E4C-48BB-80FC-16E60FBD6BA9}">
+<ds:datastoreItem xmlns:ds="http://schemas.openxmlformats.org/officeDocument/2006/customXml" ds:itemID="{639B94F4-9790-45A2-A1A3-4C0DFAFE0D18}">
   <ds:schemaRefs>
     <ds:schemaRef ds:uri="http://schemas.openxmlformats.org/officeDocument/2006/bibliography"/>
   </ds:schemaRefs>

</xml_diff>